<commit_message>
Aggiunta ultima tabella al dominio
</commit_message>
<xml_diff>
--- a/doc/Documento_per_DB.docx
+++ b/doc/Documento_per_DB.docx
@@ -1406,6 +1406,76 @@
       </w:r>
     </w:p>
     <w:p/>
+    <w:p>
+      <w:r>
+        <w:t xml:space="preserve">L’entità </w:t>
+      </w:r>
+      <w:r>
+        <w:rPr>
+          <w:b/>
+          <w:bCs/>
+        </w:rPr>
+        <w:t xml:space="preserve">Risorse-argomenti </w:t>
+      </w:r>
+      <w:proofErr w:type="gramStart"/>
+      <w:r>
+        <w:t>deve contenere</w:t>
+      </w:r>
+      <w:proofErr w:type="gramEnd"/>
+      <w:r>
+        <w:t xml:space="preserve"> i seguenti dati:</w:t>
+      </w:r>
+    </w:p>
+    <w:p>
+      <w:pPr>
+        <w:pStyle w:val="Paragrafoelenco"/>
+        <w:numPr>
+          <w:ilvl w:val="0"/>
+          <w:numId w:val="3"/>
+        </w:numPr>
+      </w:pPr>
+      <w:proofErr w:type="spellStart"/>
+      <w:r>
+        <w:t>id_risorse</w:t>
+      </w:r>
+      <w:proofErr w:type="spellEnd"/>
+      <w:r>
+        <w:t xml:space="preserve"> </w:t>
+      </w:r>
+      <w:proofErr w:type="spellStart"/>
+      <w:r>
+        <w:t>int</w:t>
+      </w:r>
+      <w:proofErr w:type="spellEnd"/>
+      <w:r>
+        <w:t xml:space="preserve"> (5) PK, FK</w:t>
+      </w:r>
+    </w:p>
+    <w:p>
+      <w:pPr>
+        <w:pStyle w:val="Paragrafoelenco"/>
+        <w:numPr>
+          <w:ilvl w:val="0"/>
+          <w:numId w:val="3"/>
+        </w:numPr>
+      </w:pPr>
+      <w:proofErr w:type="spellStart"/>
+      <w:r>
+        <w:t>id_argomenti</w:t>
+      </w:r>
+      <w:proofErr w:type="spellEnd"/>
+      <w:r>
+        <w:t xml:space="preserve"> </w:t>
+      </w:r>
+      <w:proofErr w:type="spellStart"/>
+      <w:r>
+        <w:t>int</w:t>
+      </w:r>
+      <w:proofErr w:type="spellEnd"/>
+      <w:r>
+        <w:t xml:space="preserve"> (5) PK, FK</w:t>
+      </w:r>
+    </w:p>
     <w:sectPr>
       <w:pgSz w:w="11906" w:h="16838"/>
       <w:pgMar w:top="1417" w:right="1134" w:bottom="1134" w:left="1134" w:header="708" w:footer="708" w:gutter="0"/>

</xml_diff>